<commit_message>
Update of the Word Document
</commit_message>
<xml_diff>
--- a/APIS.docx
+++ b/APIS.docx
@@ -6,12 +6,10 @@
       <w:pPr>
         <w:pStyle w:val="Heading1"/>
       </w:pPr>
-      <w:proofErr w:type="spellStart"/>
       <w:proofErr w:type="gramStart"/>
       <w:r>
         <w:t>Parte</w:t>
       </w:r>
-      <w:proofErr w:type="spellEnd"/>
       <w:proofErr w:type="gramEnd"/>
       <w:r>
         <w:t xml:space="preserve"> 1</w:t>
@@ -289,7 +287,7 @@
           </mc:Choice>
           <mc:Fallback>
             <w:pict>
-              <v:shapetype w14:anchorId="3A831860" id="_x0000_t75" coordsize="21600,21600" o:spt="75" o:preferrelative="t" path="m@4@5l@4@11@9@11@9@5xe" filled="f" stroked="f">
+              <v:shapetype w14:anchorId="60C4D63C" id="_x0000_t75" coordsize="21600,21600" o:spt="75" o:preferrelative="t" path="m@4@5l@4@11@9@11@9@5xe" filled="f" stroked="f">
                 <v:stroke joinstyle="miter"/>
                 <v:formulas>
                   <v:f eqn="if lineDrawn pixelLineWidth 0"/>
@@ -401,7 +399,7 @@
           </mc:Choice>
           <mc:Fallback>
             <w:pict>
-              <v:shape w14:anchorId="68B5FE06" id="Ink 2" o:spid="_x0000_s1026" type="#_x0000_t75" style="position:absolute;margin-left:68.3pt;margin-top:169pt;width:209.55pt;height:43.9pt;z-index:251660288;visibility:visible;mso-wrap-style:square;mso-wrap-distance-left:9pt;mso-wrap-distance-top:0;mso-wrap-distance-right:9pt;mso-wrap-distance-bottom:0;mso-position-horizontal:absolute;mso-position-horizontal-relative:text;mso-position-vertical:absolute;mso-position-vertical-relative:text" o:gfxdata="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">
+              <v:shape w14:anchorId="684D549B" id="Ink 2" o:spid="_x0000_s1026" type="#_x0000_t75" style="position:absolute;margin-left:68.3pt;margin-top:169pt;width:209.55pt;height:43.9pt;z-index:251660288;visibility:visible;mso-wrap-style:square;mso-wrap-distance-left:9pt;mso-wrap-distance-top:0;mso-wrap-distance-right:9pt;mso-wrap-distance-bottom:0;mso-position-horizontal:absolute;mso-position-horizontal-relative:text;mso-position-vertical:absolute;mso-position-vertical-relative:text" o:gfxdata="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">
                 <v:imagedata r:id="rId12" o:title=""/>
               </v:shape>
             </w:pict>
@@ -447,8 +445,106 @@
       </w:r>
     </w:p>
     <w:p/>
-    <w:p/>
-    <w:p/>
+    <w:p>
+      <w:pPr>
+        <w:pStyle w:val="Heading1"/>
+      </w:pPr>
+      <w:proofErr w:type="gramStart"/>
+      <w:r>
+        <w:t>Parte</w:t>
+      </w:r>
+      <w:proofErr w:type="gramEnd"/>
+      <w:r>
+        <w:t xml:space="preserve"> 2</w:t>
+      </w:r>
+    </w:p>
+    <w:p>
+      <w:pPr>
+        <w:pStyle w:val="Heading2"/>
+      </w:pPr>
+      <w:r>
+        <w:t>Punto 5</w:t>
+      </w:r>
+    </w:p>
+    <w:p>
+      <w:r>
+        <w:drawing>
+          <wp:inline distT="0" distB="0" distL="0" distR="0" wp14:anchorId="4656FE01" wp14:editId="11B9E164">
+            <wp:extent cx="5612130" cy="2653665"/>
+            <wp:effectExtent l="0" t="0" r="7620" b="0"/>
+            <wp:docPr id="957053817" name="Picture 1"/>
+            <wp:cNvGraphicFramePr>
+              <a:graphicFrameLocks xmlns:a="http://schemas.openxmlformats.org/drawingml/2006/main" noChangeAspect="1"/>
+            </wp:cNvGraphicFramePr>
+            <a:graphic xmlns:a="http://schemas.openxmlformats.org/drawingml/2006/main">
+              <a:graphicData uri="http://schemas.openxmlformats.org/drawingml/2006/picture">
+                <pic:pic xmlns:pic="http://schemas.openxmlformats.org/drawingml/2006/picture">
+                  <pic:nvPicPr>
+                    <pic:cNvPr id="957053817" name=""/>
+                    <pic:cNvPicPr/>
+                  </pic:nvPicPr>
+                  <pic:blipFill>
+                    <a:blip r:embed="rId14"/>
+                    <a:stretch>
+                      <a:fillRect/>
+                    </a:stretch>
+                  </pic:blipFill>
+                  <pic:spPr>
+                    <a:xfrm>
+                      <a:off x="0" y="0"/>
+                      <a:ext cx="5612130" cy="2653665"/>
+                    </a:xfrm>
+                    <a:prstGeom prst="rect">
+                      <a:avLst/>
+                    </a:prstGeom>
+                  </pic:spPr>
+                </pic:pic>
+              </a:graphicData>
+            </a:graphic>
+          </wp:inline>
+        </w:drawing>
+      </w:r>
+    </w:p>
+    <w:p>
+      <w:r>
+        <w:lastRenderedPageBreak/>
+        <w:drawing>
+          <wp:inline distT="0" distB="0" distL="0" distR="0" wp14:anchorId="0E2D6722" wp14:editId="2DCCCCD9">
+            <wp:extent cx="5612130" cy="2835275"/>
+            <wp:effectExtent l="0" t="0" r="7620" b="3175"/>
+            <wp:docPr id="1646265043" name="Picture 1" descr="A screenshot of a computer&#10;&#10;Description automatically generated"/>
+            <wp:cNvGraphicFramePr>
+              <a:graphicFrameLocks xmlns:a="http://schemas.openxmlformats.org/drawingml/2006/main" noChangeAspect="1"/>
+            </wp:cNvGraphicFramePr>
+            <a:graphic xmlns:a="http://schemas.openxmlformats.org/drawingml/2006/main">
+              <a:graphicData uri="http://schemas.openxmlformats.org/drawingml/2006/picture">
+                <pic:pic xmlns:pic="http://schemas.openxmlformats.org/drawingml/2006/picture">
+                  <pic:nvPicPr>
+                    <pic:cNvPr id="1646265043" name="Picture 1" descr="A screenshot of a computer&#10;&#10;Description automatically generated"/>
+                    <pic:cNvPicPr/>
+                  </pic:nvPicPr>
+                  <pic:blipFill>
+                    <a:blip r:embed="rId15"/>
+                    <a:stretch>
+                      <a:fillRect/>
+                    </a:stretch>
+                  </pic:blipFill>
+                  <pic:spPr>
+                    <a:xfrm>
+                      <a:off x="0" y="0"/>
+                      <a:ext cx="5612130" cy="2835275"/>
+                    </a:xfrm>
+                    <a:prstGeom prst="rect">
+                      <a:avLst/>
+                    </a:prstGeom>
+                  </pic:spPr>
+                </pic:pic>
+              </a:graphicData>
+            </a:graphic>
+          </wp:inline>
+        </w:drawing>
+      </w:r>
+    </w:p>
     <w:sectPr>
       <w:pgSz w:w="12240" w:h="15840"/>
       <w:pgMar w:top="1417" w:right="1701" w:bottom="1417" w:left="1701" w:header="708" w:footer="708" w:gutter="0"/>

</xml_diff>